<commit_message>
add heading tags to instruction templates; move instructions logic from yaml to template
</commit_message>
<xml_diff>
--- a/docassemble/MLHPPOAndProposedOrder/data/templates/Instructions_-_Motion.docx
+++ b/docassemble/MLHPPOAndProposedOrder/data/templates/Instructions_-_Motion.docx
@@ -4,7 +4,15 @@
   <w:body>
     <w:p>
       <w:r>
-        <w:t>{{p include_docx_template('docassemble.mlhframework:data/templates/cover_sheet_2.0.docx') }}</w:t>
+        <w:t>{{p include_docx_template('</w:t>
+      </w:r>
+      <w:proofErr w:type="gramStart"/>
+      <w:r>
+        <w:t>docassemble.mlhframework</w:t>
+      </w:r>
+      <w:proofErr w:type="gramEnd"/>
+      <w:r>
+        <w:t>:data/templates/cover_sheet_2.0.docx') }}</w:t>
       </w:r>
     </w:p>
     <w:p/>
@@ -13,6 +21,9 @@
         <w:jc w:val="center"/>
       </w:pPr>
       <w:r>
+        <w:rPr>
+          <w:noProof/>
+        </w:rPr>
         <w:drawing>
           <wp:inline distT="0" distB="0" distL="0" distR="0" wp14:anchorId="0EF15B15" wp14:editId="74BF2F87">
             <wp:extent cx="1188720" cy="1188720"/>
@@ -81,10 +92,11 @@
     <w:p>
       <w:pPr>
         <w:rPr>
-          <w:color w:val="0563C1" w:themeColor="hyperlink"/>
-          <w:u w:val="single"/>
-        </w:rPr>
-      </w:pPr>
+          <w:rFonts w:cs="Times New Roman"/>
+          <w:szCs w:val="28"/>
+        </w:rPr>
+      </w:pPr>
+      <w:proofErr w:type="gramStart"/>
       <w:r>
         <w:rPr>
           <w:rFonts w:cs="Times New Roman"/>
@@ -98,7 +110,16 @@
           <w:noProof/>
           <w:szCs w:val="28"/>
         </w:rPr>
-        <w:t xml:space="preserve"> cover_sheet_thanks </w:t>
+        <w:t xml:space="preserve"> cover</w:t>
+      </w:r>
+      <w:proofErr w:type="gramEnd"/>
+      <w:r>
+        <w:rPr>
+          <w:rFonts w:cs="Times New Roman"/>
+          <w:noProof/>
+          <w:szCs w:val="28"/>
+        </w:rPr>
+        <w:t xml:space="preserve">_sheet_thanks </w:t>
       </w:r>
       <w:r>
         <w:rPr>
@@ -106,6 +127,573 @@
           <w:szCs w:val="28"/>
         </w:rPr>
         <w:t>}}</w:t>
+      </w:r>
+      <w:r>
+        <w:rPr>
+          <w:rFonts w:cs="Times New Roman"/>
+          <w:szCs w:val="28"/>
+        </w:rPr>
+        <w:br w:type="page"/>
+      </w:r>
+    </w:p>
+    <w:p>
+      <w:pPr>
+        <w:rPr>
+          <w:rFonts w:cs="Times New Roman"/>
+          <w:szCs w:val="28"/>
+        </w:rPr>
+      </w:pPr>
+      <w:r>
+        <w:rPr>
+          <w:rFonts w:cs="Times New Roman"/>
+          <w:szCs w:val="28"/>
+        </w:rPr>
+        <w:lastRenderedPageBreak/>
+        <w:t xml:space="preserve">{% if </w:t>
+      </w:r>
+      <w:proofErr w:type="spellStart"/>
+      <w:r>
+        <w:rPr>
+          <w:rFonts w:cs="Times New Roman"/>
+          <w:szCs w:val="28"/>
+        </w:rPr>
+        <w:t>county_choice</w:t>
+      </w:r>
+      <w:proofErr w:type="spellEnd"/>
+      <w:r>
+        <w:rPr>
+          <w:rFonts w:cs="Times New Roman"/>
+          <w:szCs w:val="28"/>
+        </w:rPr>
+        <w:t xml:space="preserve"> == “Oakland” and </w:t>
+      </w:r>
+      <w:proofErr w:type="spellStart"/>
+      <w:r>
+        <w:rPr>
+          <w:rFonts w:cs="Times New Roman"/>
+          <w:szCs w:val="28"/>
+        </w:rPr>
+        <w:t>wants_ex_parte_order</w:t>
+      </w:r>
+      <w:proofErr w:type="spellEnd"/>
+      <w:r>
+        <w:rPr>
+          <w:rFonts w:cs="Times New Roman"/>
+          <w:szCs w:val="28"/>
+        </w:rPr>
+        <w:t xml:space="preserve"> %}</w:t>
+      </w:r>
+    </w:p>
+    <w:p>
+      <w:pPr>
+        <w:rPr>
+          <w:rFonts w:cs="Times New Roman"/>
+          <w:szCs w:val="28"/>
+        </w:rPr>
+      </w:pPr>
+      <w:r>
+        <w:rPr>
+          <w:rFonts w:cs="Times New Roman"/>
+          <w:szCs w:val="28"/>
+        </w:rPr>
+        <w:t>{{p include_docx_</w:t>
+      </w:r>
+      <w:proofErr w:type="gramStart"/>
+      <w:r>
+        <w:rPr>
+          <w:rFonts w:cs="Times New Roman"/>
+          <w:szCs w:val="28"/>
+        </w:rPr>
+        <w:t>template(</w:t>
+      </w:r>
+      <w:r>
+        <w:rPr>
+          <w:rFonts w:cs="Times New Roman"/>
+          <w:szCs w:val="28"/>
+        </w:rPr>
+        <w:t>‘</w:t>
+      </w:r>
+      <w:proofErr w:type="gramEnd"/>
+      <w:r>
+        <w:rPr>
+          <w:rFonts w:cs="Times New Roman"/>
+          <w:szCs w:val="28"/>
+        </w:rPr>
+        <w:t>oakland_county_instructions_ex_parte.docx</w:t>
+      </w:r>
+      <w:r>
+        <w:rPr>
+          <w:rFonts w:cs="Times New Roman"/>
+          <w:szCs w:val="28"/>
+        </w:rPr>
+        <w:t>’</w:t>
+      </w:r>
+      <w:proofErr w:type="gramStart"/>
+      <w:r>
+        <w:rPr>
+          <w:rFonts w:cs="Times New Roman"/>
+          <w:szCs w:val="28"/>
+        </w:rPr>
+        <w:t>) }</w:t>
+      </w:r>
+      <w:proofErr w:type="gramEnd"/>
+      <w:r>
+        <w:rPr>
+          <w:rFonts w:cs="Times New Roman"/>
+          <w:szCs w:val="28"/>
+        </w:rPr>
+        <w:t>}</w:t>
+      </w:r>
+    </w:p>
+    <w:p>
+      <w:pPr>
+        <w:rPr>
+          <w:rFonts w:cs="Times New Roman"/>
+          <w:szCs w:val="28"/>
+        </w:rPr>
+      </w:pPr>
+      <w:r>
+        <w:rPr>
+          <w:rFonts w:cs="Times New Roman"/>
+          <w:szCs w:val="28"/>
+        </w:rPr>
+        <w:t xml:space="preserve">{% </w:t>
+      </w:r>
+      <w:proofErr w:type="spellStart"/>
+      <w:r>
+        <w:rPr>
+          <w:rFonts w:cs="Times New Roman"/>
+          <w:szCs w:val="28"/>
+        </w:rPr>
+        <w:t>elif</w:t>
+      </w:r>
+      <w:proofErr w:type="spellEnd"/>
+      <w:r>
+        <w:rPr>
+          <w:rFonts w:cs="Times New Roman"/>
+          <w:szCs w:val="28"/>
+        </w:rPr>
+        <w:t xml:space="preserve"> </w:t>
+      </w:r>
+      <w:proofErr w:type="spellStart"/>
+      <w:r>
+        <w:rPr>
+          <w:rFonts w:cs="Times New Roman"/>
+          <w:szCs w:val="28"/>
+        </w:rPr>
+        <w:t>county_choice</w:t>
+      </w:r>
+      <w:proofErr w:type="spellEnd"/>
+      <w:r>
+        <w:rPr>
+          <w:rFonts w:cs="Times New Roman"/>
+          <w:szCs w:val="28"/>
+        </w:rPr>
+        <w:t xml:space="preserve"> == “Oakland” and not </w:t>
+      </w:r>
+      <w:proofErr w:type="spellStart"/>
+      <w:r>
+        <w:rPr>
+          <w:rFonts w:cs="Times New Roman"/>
+          <w:szCs w:val="28"/>
+        </w:rPr>
+        <w:t>wants_ex_parte_order</w:t>
+      </w:r>
+      <w:proofErr w:type="spellEnd"/>
+      <w:r>
+        <w:rPr>
+          <w:rFonts w:cs="Times New Roman"/>
+          <w:szCs w:val="28"/>
+        </w:rPr>
+        <w:t xml:space="preserve"> %}</w:t>
+      </w:r>
+    </w:p>
+    <w:p>
+      <w:pPr>
+        <w:rPr>
+          <w:rFonts w:cs="Times New Roman"/>
+          <w:szCs w:val="28"/>
+        </w:rPr>
+      </w:pPr>
+      <w:r>
+        <w:rPr>
+          <w:rFonts w:cs="Times New Roman"/>
+          <w:szCs w:val="28"/>
+        </w:rPr>
+        <w:t>{{p include_docx_</w:t>
+      </w:r>
+      <w:proofErr w:type="gramStart"/>
+      <w:r>
+        <w:rPr>
+          <w:rFonts w:cs="Times New Roman"/>
+          <w:szCs w:val="28"/>
+        </w:rPr>
+        <w:t>template(</w:t>
+      </w:r>
+      <w:r>
+        <w:rPr>
+          <w:rFonts w:cs="Times New Roman"/>
+          <w:szCs w:val="28"/>
+        </w:rPr>
+        <w:t>‘</w:t>
+      </w:r>
+      <w:proofErr w:type="gramEnd"/>
+      <w:r>
+        <w:rPr>
+          <w:rFonts w:cs="Times New Roman"/>
+          <w:szCs w:val="28"/>
+        </w:rPr>
+        <w:t>oakland_county_instructions_after_hearing.docx</w:t>
+      </w:r>
+      <w:r>
+        <w:rPr>
+          <w:rFonts w:cs="Times New Roman"/>
+          <w:szCs w:val="28"/>
+        </w:rPr>
+        <w:t>’</w:t>
+      </w:r>
+      <w:proofErr w:type="gramStart"/>
+      <w:r>
+        <w:rPr>
+          <w:rFonts w:cs="Times New Roman"/>
+          <w:szCs w:val="28"/>
+        </w:rPr>
+        <w:t>) }</w:t>
+      </w:r>
+      <w:proofErr w:type="gramEnd"/>
+      <w:r>
+        <w:rPr>
+          <w:rFonts w:cs="Times New Roman"/>
+          <w:szCs w:val="28"/>
+        </w:rPr>
+        <w:t>}</w:t>
+      </w:r>
+    </w:p>
+    <w:p>
+      <w:pPr>
+        <w:rPr>
+          <w:rFonts w:cs="Times New Roman"/>
+          <w:szCs w:val="28"/>
+        </w:rPr>
+      </w:pPr>
+      <w:r>
+        <w:rPr>
+          <w:rFonts w:cs="Times New Roman"/>
+          <w:szCs w:val="28"/>
+        </w:rPr>
+        <w:t xml:space="preserve">{% </w:t>
+      </w:r>
+      <w:proofErr w:type="spellStart"/>
+      <w:r>
+        <w:rPr>
+          <w:rFonts w:cs="Times New Roman"/>
+          <w:szCs w:val="28"/>
+        </w:rPr>
+        <w:t>elif</w:t>
+      </w:r>
+      <w:proofErr w:type="spellEnd"/>
+      <w:r>
+        <w:rPr>
+          <w:rFonts w:cs="Times New Roman"/>
+          <w:szCs w:val="28"/>
+        </w:rPr>
+        <w:t xml:space="preserve"> </w:t>
+      </w:r>
+      <w:proofErr w:type="spellStart"/>
+      <w:r>
+        <w:rPr>
+          <w:rFonts w:cs="Times New Roman"/>
+          <w:szCs w:val="28"/>
+        </w:rPr>
+        <w:t>county_</w:t>
+      </w:r>
+      <w:proofErr w:type="gramStart"/>
+      <w:r>
+        <w:rPr>
+          <w:rFonts w:cs="Times New Roman"/>
+          <w:szCs w:val="28"/>
+        </w:rPr>
+        <w:t>choice</w:t>
+      </w:r>
+      <w:proofErr w:type="spellEnd"/>
+      <w:r>
+        <w:rPr>
+          <w:rFonts w:cs="Times New Roman"/>
+          <w:szCs w:val="28"/>
+        </w:rPr>
+        <w:t xml:space="preserve"> !</w:t>
+      </w:r>
+      <w:proofErr w:type="gramEnd"/>
+      <w:r>
+        <w:rPr>
+          <w:rFonts w:cs="Times New Roman"/>
+          <w:szCs w:val="28"/>
+        </w:rPr>
+        <w:t xml:space="preserve">= “Oakland” and </w:t>
+      </w:r>
+      <w:proofErr w:type="spellStart"/>
+      <w:r>
+        <w:rPr>
+          <w:rFonts w:cs="Times New Roman"/>
+          <w:szCs w:val="28"/>
+        </w:rPr>
+        <w:t>wants_ex_parte_order</w:t>
+      </w:r>
+      <w:proofErr w:type="spellEnd"/>
+      <w:r>
+        <w:rPr>
+          <w:rFonts w:cs="Times New Roman"/>
+          <w:szCs w:val="28"/>
+        </w:rPr>
+        <w:t xml:space="preserve"> %}</w:t>
+      </w:r>
+    </w:p>
+    <w:p>
+      <w:pPr>
+        <w:rPr>
+          <w:rFonts w:cs="Times New Roman"/>
+          <w:szCs w:val="28"/>
+        </w:rPr>
+      </w:pPr>
+      <w:r>
+        <w:rPr>
+          <w:rFonts w:cs="Times New Roman"/>
+          <w:szCs w:val="28"/>
+        </w:rPr>
+        <w:t xml:space="preserve">{{p </w:t>
+      </w:r>
+      <w:proofErr w:type="spellStart"/>
+      <w:r>
+        <w:rPr>
+          <w:rFonts w:cs="Times New Roman"/>
+          <w:szCs w:val="28"/>
+        </w:rPr>
+        <w:t>include_docx_</w:t>
+      </w:r>
+      <w:proofErr w:type="gramStart"/>
+      <w:r>
+        <w:rPr>
+          <w:rFonts w:cs="Times New Roman"/>
+          <w:szCs w:val="28"/>
+        </w:rPr>
+        <w:t>template</w:t>
+      </w:r>
+      <w:proofErr w:type="spellEnd"/>
+      <w:r>
+        <w:rPr>
+          <w:rFonts w:cs="Times New Roman"/>
+          <w:szCs w:val="28"/>
+        </w:rPr>
+        <w:t>(</w:t>
+      </w:r>
+      <w:r>
+        <w:rPr>
+          <w:rFonts w:cs="Times New Roman"/>
+          <w:szCs w:val="28"/>
+        </w:rPr>
+        <w:t>‘</w:t>
+      </w:r>
+      <w:proofErr w:type="gramEnd"/>
+      <w:r>
+        <w:rPr>
+          <w:rFonts w:cs="Times New Roman"/>
+          <w:szCs w:val="28"/>
+        </w:rPr>
+        <w:t>instructions_ex_parte.docx</w:t>
+      </w:r>
+      <w:r>
+        <w:rPr>
+          <w:rFonts w:cs="Times New Roman"/>
+          <w:szCs w:val="28"/>
+        </w:rPr>
+        <w:t>’</w:t>
+      </w:r>
+      <w:proofErr w:type="gramStart"/>
+      <w:r>
+        <w:rPr>
+          <w:rFonts w:cs="Times New Roman"/>
+          <w:szCs w:val="28"/>
+        </w:rPr>
+        <w:t>) }</w:t>
+      </w:r>
+      <w:proofErr w:type="gramEnd"/>
+      <w:r>
+        <w:rPr>
+          <w:rFonts w:cs="Times New Roman"/>
+          <w:szCs w:val="28"/>
+        </w:rPr>
+        <w:t>}</w:t>
+      </w:r>
+    </w:p>
+    <w:p>
+      <w:pPr>
+        <w:rPr>
+          <w:rFonts w:cs="Times New Roman"/>
+          <w:szCs w:val="28"/>
+        </w:rPr>
+      </w:pPr>
+      <w:r>
+        <w:rPr>
+          <w:rFonts w:cs="Times New Roman"/>
+          <w:szCs w:val="28"/>
+        </w:rPr>
+        <w:t xml:space="preserve">{% </w:t>
+      </w:r>
+      <w:proofErr w:type="spellStart"/>
+      <w:r>
+        <w:rPr>
+          <w:rFonts w:cs="Times New Roman"/>
+          <w:szCs w:val="28"/>
+        </w:rPr>
+        <w:t>elif</w:t>
+      </w:r>
+      <w:proofErr w:type="spellEnd"/>
+      <w:r>
+        <w:rPr>
+          <w:rFonts w:cs="Times New Roman"/>
+          <w:szCs w:val="28"/>
+        </w:rPr>
+        <w:t xml:space="preserve"> </w:t>
+      </w:r>
+      <w:proofErr w:type="spellStart"/>
+      <w:r>
+        <w:rPr>
+          <w:rFonts w:cs="Times New Roman"/>
+          <w:szCs w:val="28"/>
+        </w:rPr>
+        <w:t>county_</w:t>
+      </w:r>
+      <w:proofErr w:type="gramStart"/>
+      <w:r>
+        <w:rPr>
+          <w:rFonts w:cs="Times New Roman"/>
+          <w:szCs w:val="28"/>
+        </w:rPr>
+        <w:t>choice</w:t>
+      </w:r>
+      <w:proofErr w:type="spellEnd"/>
+      <w:r>
+        <w:rPr>
+          <w:rFonts w:cs="Times New Roman"/>
+          <w:szCs w:val="28"/>
+        </w:rPr>
+        <w:t xml:space="preserve"> !</w:t>
+      </w:r>
+      <w:proofErr w:type="gramEnd"/>
+      <w:r>
+        <w:rPr>
+          <w:rFonts w:cs="Times New Roman"/>
+          <w:szCs w:val="28"/>
+        </w:rPr>
+        <w:t xml:space="preserve">= “Oakland” and not </w:t>
+      </w:r>
+      <w:proofErr w:type="spellStart"/>
+      <w:r>
+        <w:rPr>
+          <w:rFonts w:cs="Times New Roman"/>
+          <w:szCs w:val="28"/>
+        </w:rPr>
+        <w:t>wants_ex_parte_order</w:t>
+      </w:r>
+      <w:proofErr w:type="spellEnd"/>
+      <w:r>
+        <w:rPr>
+          <w:rFonts w:cs="Times New Roman"/>
+          <w:szCs w:val="28"/>
+        </w:rPr>
+        <w:t xml:space="preserve"> %}</w:t>
+      </w:r>
+    </w:p>
+    <w:p>
+      <w:pPr>
+        <w:rPr>
+          <w:rFonts w:cs="Times New Roman"/>
+          <w:szCs w:val="28"/>
+        </w:rPr>
+      </w:pPr>
+      <w:r>
+        <w:rPr>
+          <w:rFonts w:cs="Times New Roman"/>
+          <w:szCs w:val="28"/>
+        </w:rPr>
+        <w:t xml:space="preserve">{{p </w:t>
+      </w:r>
+      <w:proofErr w:type="spellStart"/>
+      <w:r>
+        <w:rPr>
+          <w:rFonts w:cs="Times New Roman"/>
+          <w:szCs w:val="28"/>
+        </w:rPr>
+        <w:t>include_docx_</w:t>
+      </w:r>
+      <w:proofErr w:type="gramStart"/>
+      <w:r>
+        <w:rPr>
+          <w:rFonts w:cs="Times New Roman"/>
+          <w:szCs w:val="28"/>
+        </w:rPr>
+        <w:t>template</w:t>
+      </w:r>
+      <w:proofErr w:type="spellEnd"/>
+      <w:r>
+        <w:rPr>
+          <w:rFonts w:cs="Times New Roman"/>
+          <w:szCs w:val="28"/>
+        </w:rPr>
+        <w:t>(</w:t>
+      </w:r>
+      <w:r>
+        <w:rPr>
+          <w:rFonts w:cs="Times New Roman"/>
+          <w:szCs w:val="28"/>
+        </w:rPr>
+        <w:t>‘</w:t>
+      </w:r>
+      <w:proofErr w:type="gramEnd"/>
+      <w:r>
+        <w:rPr>
+          <w:rFonts w:cs="Times New Roman"/>
+          <w:szCs w:val="28"/>
+        </w:rPr>
+        <w:t>instructions_after_hearing.docx</w:t>
+      </w:r>
+      <w:r>
+        <w:rPr>
+          <w:rFonts w:cs="Times New Roman"/>
+          <w:szCs w:val="28"/>
+        </w:rPr>
+        <w:t>’</w:t>
+      </w:r>
+      <w:proofErr w:type="gramStart"/>
+      <w:r>
+        <w:rPr>
+          <w:rFonts w:cs="Times New Roman"/>
+          <w:szCs w:val="28"/>
+        </w:rPr>
+        <w:t>) }</w:t>
+      </w:r>
+      <w:proofErr w:type="gramEnd"/>
+      <w:r>
+        <w:rPr>
+          <w:rFonts w:cs="Times New Roman"/>
+          <w:szCs w:val="28"/>
+        </w:rPr>
+        <w:t>}</w:t>
+      </w:r>
+    </w:p>
+    <w:p>
+      <w:pPr>
+        <w:rPr>
+          <w:rFonts w:cs="Times New Roman"/>
+          <w:szCs w:val="28"/>
+        </w:rPr>
+      </w:pPr>
+      <w:r>
+        <w:rPr>
+          <w:rFonts w:cs="Times New Roman"/>
+          <w:szCs w:val="28"/>
+        </w:rPr>
+        <w:t>{% endif %}</w:t>
       </w:r>
     </w:p>
     <w:sectPr>
@@ -2303,6 +2891,7 @@
   <w:style w:type="character" w:default="1" w:styleId="DefaultParagraphFont">
     <w:name w:val="Default Paragraph Font"/>
     <w:uiPriority w:val="1"/>
+    <w:semiHidden/>
     <w:unhideWhenUsed/>
   </w:style>
   <w:style w:type="table" w:default="1" w:styleId="TableNormal">

</xml_diff>

<commit_message>
fix formatting on inserted instructions; fix a logic issue in instructions
</commit_message>
<xml_diff>
--- a/docassemble/MLHPPOAndProposedOrder/data/templates/Instructions_-_Motion.docx
+++ b/docassemble/MLHPPOAndProposedOrder/data/templates/Instructions_-_Motion.docx
@@ -3,6 +3,9 @@
 <w:document xmlns:wpc="http://schemas.microsoft.com/office/word/2010/wordprocessingCanvas" xmlns:cx="http://schemas.microsoft.com/office/drawing/2014/chartex" xmlns:cx1="http://schemas.microsoft.com/office/drawing/2015/9/8/chartex" xmlns:cx2="http://schemas.microsoft.com/office/drawing/2015/10/21/chartex" xmlns:cx3="http://schemas.microsoft.com/office/drawing/2016/5/9/chartex" xmlns:cx4="http://schemas.microsoft.com/office/drawing/2016/5/10/chartex" xmlns:cx5="http://schemas.microsoft.com/office/drawing/2016/5/11/chartex" xmlns:cx6="http://schemas.microsoft.com/office/drawing/2016/5/12/chartex" xmlns:cx7="http://schemas.microsoft.com/office/drawing/2016/5/13/chartex" xmlns:cx8="http://schemas.microsoft.com/office/drawing/2016/5/14/chartex" xmlns:mc="http://schemas.openxmlformats.org/markup-compatibility/2006" xmlns:aink="http://schemas.microsoft.com/office/drawing/2016/ink" xmlns:am3d="http://schemas.microsoft.com/office/drawing/2017/model3d" xmlns:o="urn:schemas-microsoft-com:office:office" xmlns:oel="http://schemas.microsoft.com/office/2019/extlst" xmlns:r="http://schemas.openxmlformats.org/officeDocument/2006/relationships" xmlns:m="http://schemas.openxmlformats.org/officeDocument/2006/math" xmlns:v="urn:schemas-microsoft-com:vml" xmlns:wp14="http://schemas.microsoft.com/office/word/2010/wordprocessingDrawing" xmlns:wp="http://schemas.openxmlformats.org/drawingml/2006/wordprocessingDrawing" xmlns:w10="urn:schemas-microsoft-com:office:word" xmlns:w="http://schemas.openxmlformats.org/wordprocessingml/2006/main" xmlns:w14="http://schemas.microsoft.com/office/word/2010/wordml" xmlns:w15="http://schemas.microsoft.com/office/word/2012/wordml" xmlns:w16cex="http://schemas.microsoft.com/office/word/2018/wordml/cex" xmlns:w16cid="http://schemas.microsoft.com/office/word/2016/wordml/cid" xmlns:w16="http://schemas.microsoft.com/office/word/2018/wordml" xmlns:w16du="http://schemas.microsoft.com/office/word/2023/wordml/word16du" xmlns:w16sdtdh="http://schemas.microsoft.com/office/word/2020/wordml/sdtdatahash" xmlns:w16sdtfl="http://schemas.microsoft.com/office/word/2024/wordml/sdtformatlock" xmlns:w16se="http://schemas.microsoft.com/office/word/2015/wordml/symex" xmlns:wpg="http://schemas.microsoft.com/office/word/2010/wordprocessingGroup" xmlns:wpi="http://schemas.microsoft.com/office/word/2010/wordprocessingInk" xmlns:wne="http://schemas.microsoft.com/office/word/2006/wordml" xmlns:wps="http://schemas.microsoft.com/office/word/2010/wordprocessingShape" mc:Ignorable="w14 w15 w16se w16cid w16 w16cex w16sdtdh w16sdtfl w16du wp14">
   <w:body>
     <w:p>
+      <w:pPr>
+        <w:pStyle w:val="Normalforinsertedinstructions"/>
+      </w:pPr>
       <w:r>
         <w:t>{{p include_docx_template('</w:t>
       </w:r>
@@ -138,561 +141,282 @@
     </w:p>
     <w:p>
       <w:pPr>
-        <w:rPr>
-          <w:rFonts w:cs="Times New Roman"/>
-          <w:szCs w:val="28"/>
-        </w:rPr>
-      </w:pPr>
-      <w:r>
-        <w:rPr>
-          <w:rFonts w:cs="Times New Roman"/>
-          <w:szCs w:val="28"/>
-        </w:rPr>
+        <w:pStyle w:val="Normalforinsertedinstructions"/>
+      </w:pPr>
+      <w:r>
         <w:lastRenderedPageBreak/>
         <w:t xml:space="preserve">{% if </w:t>
       </w:r>
       <w:proofErr w:type="spellStart"/>
       <w:r>
-        <w:rPr>
-          <w:rFonts w:cs="Times New Roman"/>
-          <w:szCs w:val="28"/>
-        </w:rPr>
         <w:t>county_choice</w:t>
       </w:r>
       <w:proofErr w:type="spellEnd"/>
       <w:r>
-        <w:rPr>
-          <w:rFonts w:cs="Times New Roman"/>
-          <w:szCs w:val="28"/>
-        </w:rPr>
         <w:t xml:space="preserve"> == “Oakland” and </w:t>
       </w:r>
       <w:proofErr w:type="spellStart"/>
       <w:r>
-        <w:rPr>
-          <w:rFonts w:cs="Times New Roman"/>
-          <w:szCs w:val="28"/>
-        </w:rPr>
         <w:t>wants_ex_parte_order</w:t>
       </w:r>
       <w:proofErr w:type="spellEnd"/>
       <w:r>
-        <w:rPr>
-          <w:rFonts w:cs="Times New Roman"/>
-          <w:szCs w:val="28"/>
-        </w:rPr>
         <w:t xml:space="preserve"> %}</w:t>
       </w:r>
     </w:p>
     <w:p>
       <w:pPr>
-        <w:rPr>
-          <w:rFonts w:cs="Times New Roman"/>
-          <w:szCs w:val="28"/>
-        </w:rPr>
-      </w:pPr>
-      <w:r>
-        <w:rPr>
-          <w:rFonts w:cs="Times New Roman"/>
-          <w:szCs w:val="28"/>
-        </w:rPr>
+        <w:pStyle w:val="Normalforinsertedinstructions"/>
+      </w:pPr>
+      <w:r>
         <w:t>{{p include_docx_</w:t>
       </w:r>
       <w:proofErr w:type="gramStart"/>
       <w:r>
-        <w:rPr>
-          <w:rFonts w:cs="Times New Roman"/>
-          <w:szCs w:val="28"/>
-        </w:rPr>
         <w:t>template(</w:t>
       </w:r>
       <w:r>
-        <w:rPr>
-          <w:rFonts w:cs="Times New Roman"/>
-          <w:szCs w:val="28"/>
-        </w:rPr>
         <w:t>‘</w:t>
       </w:r>
       <w:proofErr w:type="gramEnd"/>
       <w:r>
-        <w:rPr>
-          <w:rFonts w:cs="Times New Roman"/>
-          <w:szCs w:val="28"/>
-        </w:rPr>
         <w:t>oakland_county_instructions_ex_parte.docx</w:t>
       </w:r>
       <w:r>
-        <w:rPr>
-          <w:rFonts w:cs="Times New Roman"/>
-          <w:szCs w:val="28"/>
-        </w:rPr>
         <w:t>’</w:t>
       </w:r>
       <w:proofErr w:type="gramStart"/>
       <w:r>
-        <w:rPr>
-          <w:rFonts w:cs="Times New Roman"/>
-          <w:szCs w:val="28"/>
-        </w:rPr>
         <w:t>) }</w:t>
       </w:r>
       <w:proofErr w:type="gramEnd"/>
       <w:r>
-        <w:rPr>
-          <w:rFonts w:cs="Times New Roman"/>
-          <w:szCs w:val="28"/>
-        </w:rPr>
         <w:t>}</w:t>
       </w:r>
     </w:p>
     <w:p>
       <w:pPr>
-        <w:rPr>
-          <w:rFonts w:cs="Times New Roman"/>
-          <w:szCs w:val="28"/>
-        </w:rPr>
-      </w:pPr>
-      <w:r>
-        <w:rPr>
-          <w:rFonts w:cs="Times New Roman"/>
-          <w:szCs w:val="28"/>
-        </w:rPr>
+        <w:pStyle w:val="Normalforinsertedinstructions"/>
+      </w:pPr>
+      <w:r>
         <w:t xml:space="preserve">{% </w:t>
       </w:r>
       <w:proofErr w:type="spellStart"/>
       <w:r>
-        <w:rPr>
-          <w:rFonts w:cs="Times New Roman"/>
-          <w:szCs w:val="28"/>
-        </w:rPr>
         <w:t>elif</w:t>
       </w:r>
       <w:proofErr w:type="spellEnd"/>
       <w:r>
-        <w:rPr>
-          <w:rFonts w:cs="Times New Roman"/>
-          <w:szCs w:val="28"/>
-        </w:rPr>
         <w:t xml:space="preserve"> </w:t>
       </w:r>
       <w:proofErr w:type="spellStart"/>
       <w:r>
-        <w:rPr>
-          <w:rFonts w:cs="Times New Roman"/>
-          <w:szCs w:val="28"/>
-        </w:rPr>
         <w:t>county_choice</w:t>
       </w:r>
       <w:proofErr w:type="spellEnd"/>
       <w:r>
-        <w:rPr>
-          <w:rFonts w:cs="Times New Roman"/>
-          <w:szCs w:val="28"/>
-        </w:rPr>
         <w:t xml:space="preserve"> == “Oakland” and not </w:t>
       </w:r>
       <w:proofErr w:type="spellStart"/>
       <w:r>
-        <w:rPr>
-          <w:rFonts w:cs="Times New Roman"/>
-          <w:szCs w:val="28"/>
-        </w:rPr>
         <w:t>wants_ex_parte_order</w:t>
       </w:r>
       <w:proofErr w:type="spellEnd"/>
       <w:r>
-        <w:rPr>
-          <w:rFonts w:cs="Times New Roman"/>
-          <w:szCs w:val="28"/>
-        </w:rPr>
         <w:t xml:space="preserve"> %}</w:t>
       </w:r>
     </w:p>
     <w:p>
       <w:pPr>
-        <w:rPr>
-          <w:rFonts w:cs="Times New Roman"/>
-          <w:szCs w:val="28"/>
-        </w:rPr>
-      </w:pPr>
-      <w:r>
-        <w:rPr>
-          <w:rFonts w:cs="Times New Roman"/>
-          <w:szCs w:val="28"/>
-        </w:rPr>
+        <w:pStyle w:val="Normalforinsertedinstructions"/>
+      </w:pPr>
+      <w:r>
         <w:t>{{p include_docx_</w:t>
       </w:r>
       <w:proofErr w:type="gramStart"/>
       <w:r>
-        <w:rPr>
-          <w:rFonts w:cs="Times New Roman"/>
-          <w:szCs w:val="28"/>
-        </w:rPr>
         <w:t>template(</w:t>
       </w:r>
       <w:r>
-        <w:rPr>
-          <w:rFonts w:cs="Times New Roman"/>
-          <w:szCs w:val="28"/>
-        </w:rPr>
         <w:t>‘</w:t>
       </w:r>
       <w:proofErr w:type="gramEnd"/>
       <w:r>
-        <w:rPr>
-          <w:rFonts w:cs="Times New Roman"/>
-          <w:szCs w:val="28"/>
-        </w:rPr>
         <w:t>oakland_county_instructions_after_hearing.docx</w:t>
       </w:r>
       <w:r>
-        <w:rPr>
-          <w:rFonts w:cs="Times New Roman"/>
-          <w:szCs w:val="28"/>
-        </w:rPr>
         <w:t>’</w:t>
       </w:r>
       <w:proofErr w:type="gramStart"/>
       <w:r>
-        <w:rPr>
-          <w:rFonts w:cs="Times New Roman"/>
-          <w:szCs w:val="28"/>
-        </w:rPr>
         <w:t>) }</w:t>
       </w:r>
       <w:proofErr w:type="gramEnd"/>
       <w:r>
-        <w:rPr>
-          <w:rFonts w:cs="Times New Roman"/>
-          <w:szCs w:val="28"/>
-        </w:rPr>
         <w:t>}</w:t>
       </w:r>
     </w:p>
     <w:p>
       <w:pPr>
-        <w:rPr>
-          <w:rFonts w:cs="Times New Roman"/>
-          <w:szCs w:val="28"/>
-        </w:rPr>
-      </w:pPr>
-      <w:r>
-        <w:rPr>
-          <w:rFonts w:cs="Times New Roman"/>
-          <w:szCs w:val="28"/>
-        </w:rPr>
+        <w:pStyle w:val="Normalforinsertedinstructions"/>
+      </w:pPr>
+      <w:r>
         <w:t xml:space="preserve">{% </w:t>
       </w:r>
       <w:proofErr w:type="spellStart"/>
       <w:r>
-        <w:rPr>
-          <w:rFonts w:cs="Times New Roman"/>
-          <w:szCs w:val="28"/>
-        </w:rPr>
         <w:t>elif</w:t>
       </w:r>
       <w:proofErr w:type="spellEnd"/>
       <w:r>
-        <w:rPr>
-          <w:rFonts w:cs="Times New Roman"/>
-          <w:szCs w:val="28"/>
-        </w:rPr>
         <w:t xml:space="preserve"> </w:t>
       </w:r>
       <w:proofErr w:type="spellStart"/>
       <w:r>
-        <w:rPr>
-          <w:rFonts w:cs="Times New Roman"/>
-          <w:szCs w:val="28"/>
-        </w:rPr>
         <w:t>county_</w:t>
       </w:r>
       <w:proofErr w:type="gramStart"/>
       <w:r>
-        <w:rPr>
-          <w:rFonts w:cs="Times New Roman"/>
-          <w:szCs w:val="28"/>
-        </w:rPr>
         <w:t>choice</w:t>
       </w:r>
       <w:proofErr w:type="spellEnd"/>
       <w:r>
-        <w:rPr>
-          <w:rFonts w:cs="Times New Roman"/>
-          <w:szCs w:val="28"/>
-        </w:rPr>
         <w:t xml:space="preserve"> !</w:t>
       </w:r>
       <w:proofErr w:type="gramEnd"/>
       <w:r>
-        <w:rPr>
-          <w:rFonts w:cs="Times New Roman"/>
-          <w:szCs w:val="28"/>
-        </w:rPr>
         <w:t xml:space="preserve">= “Oakland” and </w:t>
       </w:r>
       <w:proofErr w:type="spellStart"/>
       <w:r>
-        <w:rPr>
-          <w:rFonts w:cs="Times New Roman"/>
-          <w:szCs w:val="28"/>
-        </w:rPr>
         <w:t>wants_ex_parte_order</w:t>
       </w:r>
       <w:proofErr w:type="spellEnd"/>
       <w:r>
-        <w:rPr>
-          <w:rFonts w:cs="Times New Roman"/>
-          <w:szCs w:val="28"/>
-        </w:rPr>
         <w:t xml:space="preserve"> %}</w:t>
       </w:r>
     </w:p>
     <w:p>
       <w:pPr>
-        <w:rPr>
-          <w:rFonts w:cs="Times New Roman"/>
-          <w:szCs w:val="28"/>
-        </w:rPr>
-      </w:pPr>
-      <w:r>
-        <w:rPr>
-          <w:rFonts w:cs="Times New Roman"/>
-          <w:szCs w:val="28"/>
-        </w:rPr>
+        <w:pStyle w:val="Normalforinsertedinstructions"/>
+      </w:pPr>
+      <w:r>
         <w:t xml:space="preserve">{{p </w:t>
       </w:r>
       <w:proofErr w:type="spellStart"/>
       <w:r>
-        <w:rPr>
-          <w:rFonts w:cs="Times New Roman"/>
-          <w:szCs w:val="28"/>
-        </w:rPr>
         <w:t>include_docx_</w:t>
       </w:r>
       <w:proofErr w:type="gramStart"/>
       <w:r>
-        <w:rPr>
-          <w:rFonts w:cs="Times New Roman"/>
-          <w:szCs w:val="28"/>
-        </w:rPr>
         <w:t>template</w:t>
       </w:r>
       <w:proofErr w:type="spellEnd"/>
       <w:r>
-        <w:rPr>
-          <w:rFonts w:cs="Times New Roman"/>
-          <w:szCs w:val="28"/>
-        </w:rPr>
         <w:t>(</w:t>
       </w:r>
       <w:r>
-        <w:rPr>
-          <w:rFonts w:cs="Times New Roman"/>
-          <w:szCs w:val="28"/>
-        </w:rPr>
         <w:t>‘</w:t>
       </w:r>
       <w:proofErr w:type="gramEnd"/>
       <w:r>
-        <w:rPr>
-          <w:rFonts w:cs="Times New Roman"/>
-          <w:szCs w:val="28"/>
-        </w:rPr>
         <w:t>instructions_ex_parte.docx</w:t>
       </w:r>
       <w:r>
-        <w:rPr>
-          <w:rFonts w:cs="Times New Roman"/>
-          <w:szCs w:val="28"/>
-        </w:rPr>
         <w:t>’</w:t>
       </w:r>
       <w:proofErr w:type="gramStart"/>
       <w:r>
-        <w:rPr>
-          <w:rFonts w:cs="Times New Roman"/>
-          <w:szCs w:val="28"/>
-        </w:rPr>
         <w:t>) }</w:t>
       </w:r>
       <w:proofErr w:type="gramEnd"/>
       <w:r>
-        <w:rPr>
-          <w:rFonts w:cs="Times New Roman"/>
-          <w:szCs w:val="28"/>
-        </w:rPr>
         <w:t>}</w:t>
       </w:r>
     </w:p>
     <w:p>
       <w:pPr>
-        <w:rPr>
-          <w:rFonts w:cs="Times New Roman"/>
-          <w:szCs w:val="28"/>
-        </w:rPr>
-      </w:pPr>
-      <w:r>
-        <w:rPr>
-          <w:rFonts w:cs="Times New Roman"/>
-          <w:szCs w:val="28"/>
-        </w:rPr>
+        <w:pStyle w:val="Normalforinsertedinstructions"/>
+      </w:pPr>
+      <w:r>
         <w:t xml:space="preserve">{% </w:t>
       </w:r>
       <w:proofErr w:type="spellStart"/>
       <w:r>
-        <w:rPr>
-          <w:rFonts w:cs="Times New Roman"/>
-          <w:szCs w:val="28"/>
-        </w:rPr>
         <w:t>elif</w:t>
       </w:r>
       <w:proofErr w:type="spellEnd"/>
       <w:r>
-        <w:rPr>
-          <w:rFonts w:cs="Times New Roman"/>
-          <w:szCs w:val="28"/>
-        </w:rPr>
         <w:t xml:space="preserve"> </w:t>
       </w:r>
       <w:proofErr w:type="spellStart"/>
       <w:r>
-        <w:rPr>
-          <w:rFonts w:cs="Times New Roman"/>
-          <w:szCs w:val="28"/>
-        </w:rPr>
         <w:t>county_</w:t>
       </w:r>
       <w:proofErr w:type="gramStart"/>
       <w:r>
-        <w:rPr>
-          <w:rFonts w:cs="Times New Roman"/>
-          <w:szCs w:val="28"/>
-        </w:rPr>
         <w:t>choice</w:t>
       </w:r>
       <w:proofErr w:type="spellEnd"/>
       <w:r>
-        <w:rPr>
-          <w:rFonts w:cs="Times New Roman"/>
-          <w:szCs w:val="28"/>
-        </w:rPr>
         <w:t xml:space="preserve"> !</w:t>
       </w:r>
       <w:proofErr w:type="gramEnd"/>
       <w:r>
-        <w:rPr>
-          <w:rFonts w:cs="Times New Roman"/>
-          <w:szCs w:val="28"/>
-        </w:rPr>
         <w:t xml:space="preserve">= “Oakland” and not </w:t>
       </w:r>
       <w:proofErr w:type="spellStart"/>
       <w:r>
-        <w:rPr>
-          <w:rFonts w:cs="Times New Roman"/>
-          <w:szCs w:val="28"/>
-        </w:rPr>
         <w:t>wants_ex_parte_order</w:t>
       </w:r>
       <w:proofErr w:type="spellEnd"/>
       <w:r>
-        <w:rPr>
-          <w:rFonts w:cs="Times New Roman"/>
-          <w:szCs w:val="28"/>
-        </w:rPr>
         <w:t xml:space="preserve"> %}</w:t>
       </w:r>
     </w:p>
     <w:p>
       <w:pPr>
-        <w:rPr>
-          <w:rFonts w:cs="Times New Roman"/>
-          <w:szCs w:val="28"/>
-        </w:rPr>
-      </w:pPr>
-      <w:r>
-        <w:rPr>
-          <w:rFonts w:cs="Times New Roman"/>
-          <w:szCs w:val="28"/>
-        </w:rPr>
+        <w:pStyle w:val="Normalforinsertedinstructions"/>
+      </w:pPr>
+      <w:r>
         <w:t xml:space="preserve">{{p </w:t>
       </w:r>
       <w:proofErr w:type="spellStart"/>
       <w:r>
-        <w:rPr>
-          <w:rFonts w:cs="Times New Roman"/>
-          <w:szCs w:val="28"/>
-        </w:rPr>
         <w:t>include_docx_</w:t>
       </w:r>
       <w:proofErr w:type="gramStart"/>
       <w:r>
-        <w:rPr>
-          <w:rFonts w:cs="Times New Roman"/>
-          <w:szCs w:val="28"/>
-        </w:rPr>
         <w:t>template</w:t>
       </w:r>
       <w:proofErr w:type="spellEnd"/>
       <w:r>
-        <w:rPr>
-          <w:rFonts w:cs="Times New Roman"/>
-          <w:szCs w:val="28"/>
-        </w:rPr>
         <w:t>(</w:t>
       </w:r>
       <w:r>
-        <w:rPr>
-          <w:rFonts w:cs="Times New Roman"/>
-          <w:szCs w:val="28"/>
-        </w:rPr>
         <w:t>‘</w:t>
       </w:r>
       <w:proofErr w:type="gramEnd"/>
       <w:r>
-        <w:rPr>
-          <w:rFonts w:cs="Times New Roman"/>
-          <w:szCs w:val="28"/>
-        </w:rPr>
         <w:t>instructions_after_hearing.docx</w:t>
       </w:r>
       <w:r>
-        <w:rPr>
-          <w:rFonts w:cs="Times New Roman"/>
-          <w:szCs w:val="28"/>
-        </w:rPr>
         <w:t>’</w:t>
       </w:r>
       <w:proofErr w:type="gramStart"/>
       <w:r>
-        <w:rPr>
-          <w:rFonts w:cs="Times New Roman"/>
-          <w:szCs w:val="28"/>
-        </w:rPr>
         <w:t>) }</w:t>
       </w:r>
       <w:proofErr w:type="gramEnd"/>
       <w:r>
-        <w:rPr>
-          <w:rFonts w:cs="Times New Roman"/>
-          <w:szCs w:val="28"/>
-        </w:rPr>
         <w:t>}</w:t>
       </w:r>
     </w:p>
     <w:p>
       <w:pPr>
-        <w:rPr>
-          <w:rFonts w:cs="Times New Roman"/>
-          <w:szCs w:val="28"/>
-        </w:rPr>
-      </w:pPr>
-      <w:r>
-        <w:rPr>
-          <w:rFonts w:cs="Times New Roman"/>
-          <w:szCs w:val="28"/>
-        </w:rPr>
+        <w:pStyle w:val="Normalforinsertedinstructions"/>
+      </w:pPr>
+      <w:r>
         <w:t>{% endif %}</w:t>
       </w:r>
     </w:p>
@@ -3109,6 +2833,22 @@
       <w:shd w:val="clear" w:color="auto" w:fill="E1DFDD"/>
     </w:rPr>
   </w:style>
+  <w:style w:type="paragraph" w:customStyle="1" w:styleId="Normalforinsertedinstructions">
+    <w:name w:val="Normal for inserted instructions"/>
+    <w:basedOn w:val="Normal"/>
+    <w:link w:val="NormalforinsertedinstructionsChar"/>
+    <w:qFormat/>
+    <w:rsid w:val="00F05229"/>
+    <w:pPr>
+      <w:spacing w:before="160" w:after="160"/>
+    </w:pPr>
+  </w:style>
+  <w:style w:type="character" w:customStyle="1" w:styleId="NormalforinsertedinstructionsChar">
+    <w:name w:val="Normal for inserted instructions Char"/>
+    <w:basedOn w:val="DefaultParagraphFont"/>
+    <w:link w:val="Normalforinsertedinstructions"/>
+    <w:rsid w:val="00F05229"/>
+  </w:style>
 </w:styles>
 </file>
 

</xml_diff>

<commit_message>
update instructions template to fix formatting issue; set up code for What's Next Text
</commit_message>
<xml_diff>
--- a/docassemble/MLHPPOAndProposedOrder/data/templates/Instructions_-_Motion.docx
+++ b/docassemble/MLHPPOAndProposedOrder/data/templates/Instructions_-_Motion.docx
@@ -15,7 +15,15 @@
       </w:r>
       <w:proofErr w:type="gramEnd"/>
       <w:r>
-        <w:t>:data/templates/cover_sheet_2.0.docx') }}</w:t>
+        <w:t>:data/templates/cover_sheet_2.0.docx'</w:t>
+      </w:r>
+      <w:proofErr w:type="gramStart"/>
+      <w:r>
+        <w:t>) }</w:t>
+      </w:r>
+      <w:proofErr w:type="gramEnd"/>
+      <w:r>
+        <w:t>}</w:t>
       </w:r>
     </w:p>
     <w:p/>
@@ -2505,16 +2513,15 @@
     <w:link w:val="Heading1Char"/>
     <w:uiPriority w:val="9"/>
     <w:qFormat/>
-    <w:rsid w:val="0099790F"/>
+    <w:rsid w:val="00A91C6D"/>
     <w:pPr>
       <w:keepNext/>
       <w:keepLines/>
-      <w:spacing w:before="240"/>
+      <w:spacing w:before="120" w:line="259" w:lineRule="auto"/>
       <w:outlineLvl w:val="0"/>
     </w:pPr>
     <w:rPr>
-      <w:rFonts w:asciiTheme="majorHAnsi" w:eastAsiaTheme="majorEastAsia" w:hAnsiTheme="majorHAnsi" w:cstheme="majorBidi"/>
-      <w:color w:val="2F5496" w:themeColor="accent1" w:themeShade="BF"/>
+      <w:rFonts w:ascii="Aptos" w:eastAsiaTheme="majorEastAsia" w:hAnsi="Aptos" w:cstheme="majorBidi"/>
       <w:sz w:val="32"/>
       <w:szCs w:val="32"/>
     </w:rPr>
@@ -2728,10 +2735,9 @@
     <w:basedOn w:val="DefaultParagraphFont"/>
     <w:link w:val="Heading1"/>
     <w:uiPriority w:val="9"/>
-    <w:rsid w:val="0099790F"/>
+    <w:rsid w:val="00A91C6D"/>
     <w:rPr>
-      <w:rFonts w:asciiTheme="majorHAnsi" w:eastAsiaTheme="majorEastAsia" w:hAnsiTheme="majorHAnsi" w:cstheme="majorBidi"/>
-      <w:color w:val="2F5496" w:themeColor="accent1" w:themeShade="BF"/>
+      <w:rFonts w:ascii="Aptos" w:eastAsiaTheme="majorEastAsia" w:hAnsi="Aptos" w:cstheme="majorBidi"/>
       <w:sz w:val="32"/>
       <w:szCs w:val="32"/>
     </w:rPr>

</xml_diff>